<commit_message>
Import data to analysis
</commit_message>
<xml_diff>
--- a/PracaDyplomowa-DataScience-MarekGrzyb.docx
+++ b/PracaDyplomowa-DataScience-MarekGrzyb.docx
@@ -1565,7 +1565,10 @@
         <w:rPr>
           <w:lang w:val="pl-PL"/>
         </w:rPr>
-        <w:t>. Struktura wiadomości JSON zwracanej prze API money.pl</w:t>
+        <w:t>. Struktura wiadomości JSON zwracanej prze API b</w:t>
+      </w:r>
+      <w:r>
+        <w:t xml:space="preserve">ankier.pl </w:t>
       </w:r>
     </w:p>
     <w:p>
@@ -1664,7 +1667,12 @@
         <w:rPr>
           <w:lang w:val="pl-PL"/>
         </w:rPr>
-        <w:t>. Struktura JSON kursów akcji zwracana przez API money.pl</w:t>
+        <w:t>. Struktura JSON kursów akcji zwracana przez API b</w:t>
+      </w:r>
+      <w:bookmarkStart w:id="27" w:name="_GoBack"/>
+      <w:bookmarkEnd w:id="27"/>
+      <w:r>
+        <w:t xml:space="preserve">ankier.pl </w:t>
       </w:r>
     </w:p>
     <w:p>
@@ -2866,8 +2874,6 @@
       <w:pPr>
         <w:bidi w:val="0"/>
       </w:pPr>
-      <w:bookmarkStart w:id="27" w:name="_GoBack"/>
-      <w:bookmarkEnd w:id="27"/>
     </w:p>
     <w:p>
       <w:pPr>
@@ -2904,7 +2910,29 @@
         <w:rPr>
           <w:lang w:val="pl-PL"/>
         </w:rPr>
-        <w:t>Szczegółową analizę wyniku przeprowadziłem dla kilkunastu firm, w tym opracowaniu przedstawie dwie przykładowe: PKN ORLEN i CD PROJECT. Dla każdej spółki została przygotowana konfiguracja:</w:t>
+        <w:t xml:space="preserve">Szczegółową analizę wyniku przeprowadziłem dla kilku firm, w tym opracowaniu przedstawie szczegółową analizę dla: PKN ORLEN i CD PROJECT. </w:t>
+      </w:r>
+    </w:p>
+    <w:p>
+      <w:pPr>
+        <w:bidi w:val="0"/>
+        <w:rPr>
+          <w:lang w:val="pl-PL"/>
+        </w:rPr>
+      </w:pPr>
+    </w:p>
+    <w:p>
+      <w:pPr>
+        <w:bidi w:val="0"/>
+        <w:rPr>
+          <w:lang w:val="pl-PL"/>
+        </w:rPr>
+      </w:pPr>
+      <w:r>
+        <w:rPr>
+          <w:lang w:val="pl-PL"/>
+        </w:rPr>
+        <w:t>Dla każdej spółki została przygotowana konfiguracja:</w:t>
       </w:r>
     </w:p>
     <w:p>
@@ -4577,6 +4605,12 @@
     <w:tr>
       <w:tblPrEx>
         <w:tblLayout w:type="fixed"/>
+        <w:tblCellMar>
+          <w:top w:w="0" w:type="dxa"/>
+          <w:left w:w="108" w:type="dxa"/>
+          <w:bottom w:w="0" w:type="dxa"/>
+          <w:right w:w="108" w:type="dxa"/>
+        </w:tblCellMar>
       </w:tblPrEx>
       <w:tc>
         <w:tcPr>

</xml_diff>